<commit_message>
Update Tarea 2 - SistemaEnVivoTickets.docx
</commit_message>
<xml_diff>
--- a/Tarea 2 - SistemaEnVivoTickets.docx
+++ b/Tarea 2 - SistemaEnVivoTickets.docx
@@ -637,11 +637,12 @@
           <w:pPr>
             <w:pStyle w:val="TtuloTDC"/>
           </w:pPr>
-          <w:proofErr w:type="spellStart"/>
           <w:r>
-            <w:t>iNDICE</w:t>
+            <w:t>I</w:t>
           </w:r>
-          <w:proofErr w:type="spellEnd"/>
+          <w:r>
+            <w:t>NDICE</w:t>
+          </w:r>
         </w:p>
         <w:p>
           <w:pPr>
@@ -2599,15 +2600,7 @@
         <w:jc w:val="both"/>
       </w:pPr>
       <w:r>
-        <w:t xml:space="preserve">Esto facilita el mantenimiento, </w:t>
-      </w:r>
-      <w:proofErr w:type="gramStart"/>
-      <w:r>
-        <w:t>ya que</w:t>
-      </w:r>
-      <w:proofErr w:type="gramEnd"/>
-      <w:r>
-        <w:t xml:space="preserve"> si necesitamos cambiar la lógica de compra, solo modificamos Compra sin afectar otras partes del sistema.</w:t>
+        <w:t>Esto facilita el mantenimiento, ya que si necesitamos cambiar la lógica de compra, solo modificamos Compra sin afectar otras partes del sistema.</w:t>
       </w:r>
     </w:p>
     <w:p>
@@ -3311,22 +3304,6 @@
     </w:p>
     <w:p>
       <w:pPr>
-        <w:jc w:val="center"/>
-        <w:rPr>
-          <w:b/>
-        </w:rPr>
-      </w:pPr>
-    </w:p>
-    <w:p>
-      <w:pPr>
-        <w:jc w:val="center"/>
-        <w:rPr>
-          <w:b/>
-        </w:rPr>
-      </w:pPr>
-    </w:p>
-    <w:p>
-      <w:pPr>
         <w:pStyle w:val="Ttulo2"/>
         <w:jc w:val="center"/>
         <w:rPr>
@@ -3350,10 +3327,17 @@
     </w:p>
     <w:p>
       <w:r>
-        <w:t xml:space="preserve">LINK: </w:t>
-      </w:r>
-      <w:r>
-        <w:t>https://online.visual-paradigm.com/share/book/tarea-1-ds-1yfmkf9ozs</w:t>
+        <w:rPr>
+          <w:b/>
+          <w:bCs/>
+        </w:rPr>
+        <w:t>LINK:</w:t>
+      </w:r>
+      <w:r>
+        <w:t xml:space="preserve"> </w:t>
+      </w:r>
+      <w:r>
+        <w:t>()</w:t>
       </w:r>
     </w:p>
     <w:p>
@@ -3370,21 +3354,28 @@
           <w:noProof/>
         </w:rPr>
         <w:drawing>
-          <wp:inline distT="114300" distB="114300" distL="114300" distR="114300" wp14:anchorId="7421EE4E" wp14:editId="54C01933">
-            <wp:extent cx="5915017" cy="3942608"/>
-            <wp:effectExtent l="0" t="0" r="0" b="1270"/>
-            <wp:docPr id="6" name="image2.png"/>
-            <wp:cNvGraphicFramePr/>
+          <wp:inline distT="0" distB="0" distL="0" distR="0" wp14:anchorId="723CF2D0" wp14:editId="618011AF">
+            <wp:extent cx="5733415" cy="5024120"/>
+            <wp:effectExtent l="0" t="0" r="635" b="5080"/>
+            <wp:docPr id="573088628" name="Imagen 1"/>
+            <wp:cNvGraphicFramePr>
+              <a:graphicFrameLocks xmlns:a="http://schemas.openxmlformats.org/drawingml/2006/main" noChangeAspect="1"/>
+            </wp:cNvGraphicFramePr>
             <a:graphic xmlns:a="http://schemas.openxmlformats.org/drawingml/2006/main">
               <a:graphicData uri="http://schemas.openxmlformats.org/drawingml/2006/picture">
                 <pic:pic xmlns:pic="http://schemas.openxmlformats.org/drawingml/2006/picture">
                   <pic:nvPicPr>
-                    <pic:cNvPr id="0" name="image2.png"/>
-                    <pic:cNvPicPr preferRelativeResize="0"/>
+                    <pic:cNvPr id="573088628" name="Imagen 573088628"/>
+                    <pic:cNvPicPr/>
                   </pic:nvPicPr>
                   <pic:blipFill>
-                    <a:blip r:embed="rId9"/>
-                    <a:srcRect/>
+                    <a:blip r:embed="rId9">
+                      <a:extLst>
+                        <a:ext uri="{28A0092B-C50C-407E-A947-70E740481C1C}">
+                          <a14:useLocalDpi xmlns:a14="http://schemas.microsoft.com/office/drawing/2010/main" val="0"/>
+                        </a:ext>
+                      </a:extLst>
+                    </a:blip>
                     <a:stretch>
                       <a:fillRect/>
                     </a:stretch>
@@ -3392,12 +3383,11 @@
                   <pic:spPr>
                     <a:xfrm>
                       <a:off x="0" y="0"/>
-                      <a:ext cx="5922749" cy="3947762"/>
+                      <a:ext cx="5733415" cy="5024120"/>
                     </a:xfrm>
                     <a:prstGeom prst="rect">
                       <a:avLst/>
                     </a:prstGeom>
-                    <a:ln/>
                   </pic:spPr>
                 </pic:pic>
               </a:graphicData>
@@ -3426,7 +3416,25 @@
           <w:sz w:val="28"/>
           <w:szCs w:val="28"/>
         </w:rPr>
-        <w:t>Detalle de los 4 Casos de Uso Principales</w:t>
+        <w:t xml:space="preserve">Detalle de los </w:t>
+      </w:r>
+      <w:r>
+        <w:rPr>
+          <w:b/>
+          <w:bCs/>
+          <w:sz w:val="28"/>
+          <w:szCs w:val="28"/>
+        </w:rPr>
+        <w:t>3</w:t>
+      </w:r>
+      <w:r>
+        <w:rPr>
+          <w:b/>
+          <w:bCs/>
+          <w:sz w:val="28"/>
+          <w:szCs w:val="28"/>
+        </w:rPr>
+        <w:t xml:space="preserve"> Casos de Uso Principales</w:t>
       </w:r>
       <w:bookmarkEnd w:id="8"/>
     </w:p>
@@ -3488,6 +3496,7 @@
         <w:jc w:val="both"/>
       </w:pPr>
       <w:r>
+        <w:lastRenderedPageBreak/>
         <w:t>Flujo de Eventos Principal:</w:t>
       </w:r>
     </w:p>
@@ -3527,7 +3536,6 @@
         <w:jc w:val="both"/>
       </w:pPr>
       <w:r>
-        <w:lastRenderedPageBreak/>
         <w:t xml:space="preserve"> El usuario elige su asiento en el mapa interactivo.</w:t>
       </w:r>
     </w:p>
@@ -3915,6 +3923,7 @@
         <w:jc w:val="both"/>
       </w:pPr>
       <w:r>
+        <w:lastRenderedPageBreak/>
         <w:t>El sistema muestra las opciones de precios, promociones y políticas.</w:t>
       </w:r>
     </w:p>
@@ -3943,7 +3952,6 @@
         <w:jc w:val="both"/>
       </w:pPr>
       <w:r>
-        <w:lastRenderedPageBreak/>
         <w:t>El administrador establece políticas de cancelación y cambios.</w:t>
       </w:r>
     </w:p>
@@ -4022,221 +4030,6 @@
         <w:t>visibles para los usuarios.</w:t>
       </w:r>
     </w:p>
-    <w:p>
-      <w:pPr>
-        <w:pStyle w:val="Ttulo3"/>
-        <w:spacing w:line="360" w:lineRule="auto"/>
-        <w:jc w:val="both"/>
-        <w:rPr>
-          <w:b/>
-          <w:bCs/>
-          <w:color w:val="000000" w:themeColor="text1"/>
-          <w:sz w:val="24"/>
-          <w:szCs w:val="24"/>
-        </w:rPr>
-      </w:pPr>
-      <w:bookmarkStart w:id="12" w:name="_Toc184670037"/>
-      <w:r>
-        <w:rPr>
-          <w:b/>
-          <w:bCs/>
-          <w:color w:val="000000" w:themeColor="text1"/>
-          <w:sz w:val="24"/>
-          <w:szCs w:val="24"/>
-        </w:rPr>
-        <w:t>4. Atender Incidentes de Cliente</w:t>
-      </w:r>
-      <w:bookmarkEnd w:id="12"/>
-    </w:p>
-    <w:p>
-      <w:pPr>
-        <w:numPr>
-          <w:ilvl w:val="0"/>
-          <w:numId w:val="1"/>
-        </w:numPr>
-        <w:spacing w:line="360" w:lineRule="auto"/>
-        <w:jc w:val="both"/>
-      </w:pPr>
-      <w:r>
-        <w:t>Actores: Soporte al Cliente</w:t>
-      </w:r>
-    </w:p>
-    <w:p>
-      <w:pPr>
-        <w:numPr>
-          <w:ilvl w:val="0"/>
-          <w:numId w:val="1"/>
-        </w:numPr>
-        <w:spacing w:line="360" w:lineRule="auto"/>
-        <w:jc w:val="both"/>
-      </w:pPr>
-      <w:r>
-        <w:t>Precondiciones: Debe existir un incidente reportado por el usuario.</w:t>
-      </w:r>
-    </w:p>
-    <w:p>
-      <w:pPr>
-        <w:numPr>
-          <w:ilvl w:val="0"/>
-          <w:numId w:val="1"/>
-        </w:numPr>
-        <w:spacing w:line="360" w:lineRule="auto"/>
-        <w:jc w:val="both"/>
-      </w:pPr>
-      <w:r>
-        <w:t>Flujo de Eventos Principal:</w:t>
-      </w:r>
-    </w:p>
-    <w:p>
-      <w:pPr>
-        <w:pStyle w:val="Prrafodelista"/>
-        <w:numPr>
-          <w:ilvl w:val="6"/>
-          <w:numId w:val="2"/>
-        </w:numPr>
-        <w:spacing w:line="360" w:lineRule="auto"/>
-        <w:jc w:val="both"/>
-      </w:pPr>
-      <w:r>
-        <w:t>El soporte recibe el incidente reportado.</w:t>
-      </w:r>
-    </w:p>
-    <w:p>
-      <w:pPr>
-        <w:pStyle w:val="Prrafodelista"/>
-        <w:numPr>
-          <w:ilvl w:val="6"/>
-          <w:numId w:val="2"/>
-        </w:numPr>
-        <w:spacing w:line="360" w:lineRule="auto"/>
-        <w:jc w:val="both"/>
-      </w:pPr>
-      <w:r>
-        <w:t>El sistema verifica el tipo de problema (pago, acceso, etc.).</w:t>
-      </w:r>
-    </w:p>
-    <w:p>
-      <w:pPr>
-        <w:pStyle w:val="Prrafodelista"/>
-        <w:numPr>
-          <w:ilvl w:val="6"/>
-          <w:numId w:val="2"/>
-        </w:numPr>
-        <w:spacing w:line="360" w:lineRule="auto"/>
-        <w:jc w:val="both"/>
-      </w:pPr>
-      <w:r>
-        <w:t>El soporte revisa y resuelve el problema o lo escala si es necesario.</w:t>
-      </w:r>
-    </w:p>
-    <w:p>
-      <w:pPr>
-        <w:pStyle w:val="Prrafodelista"/>
-        <w:numPr>
-          <w:ilvl w:val="6"/>
-          <w:numId w:val="2"/>
-        </w:numPr>
-        <w:spacing w:line="360" w:lineRule="auto"/>
-        <w:jc w:val="both"/>
-      </w:pPr>
-      <w:r>
-        <w:t>El sistema envía una notificación al usuario con la actualización.</w:t>
-      </w:r>
-    </w:p>
-    <w:p>
-      <w:pPr>
-        <w:pStyle w:val="Prrafodelista"/>
-        <w:numPr>
-          <w:ilvl w:val="0"/>
-          <w:numId w:val="4"/>
-        </w:numPr>
-        <w:spacing w:line="360" w:lineRule="auto"/>
-        <w:jc w:val="both"/>
-      </w:pPr>
-      <w:r>
-        <w:t>Flujos Alternativos:</w:t>
-      </w:r>
-    </w:p>
-    <w:p>
-      <w:pPr>
-        <w:pStyle w:val="Prrafodelista"/>
-        <w:numPr>
-          <w:ilvl w:val="0"/>
-          <w:numId w:val="9"/>
-        </w:numPr>
-        <w:spacing w:line="360" w:lineRule="auto"/>
-        <w:jc w:val="both"/>
-      </w:pPr>
-      <w:r>
-        <w:t>A1: Si el problema requiere intervención administrativa, se escala.</w:t>
-      </w:r>
-    </w:p>
-    <w:p>
-      <w:pPr>
-        <w:pStyle w:val="Prrafodelista"/>
-        <w:numPr>
-          <w:ilvl w:val="0"/>
-          <w:numId w:val="8"/>
-        </w:numPr>
-        <w:spacing w:line="360" w:lineRule="auto"/>
-        <w:jc w:val="both"/>
-      </w:pPr>
-      <w:r>
-        <w:t>Postcondiciones: El incidente queda resuelto o escalado, y el usuario es</w:t>
-      </w:r>
-    </w:p>
-    <w:p>
-      <w:pPr>
-        <w:pStyle w:val="Prrafodelista"/>
-        <w:spacing w:line="360" w:lineRule="auto"/>
-        <w:jc w:val="both"/>
-      </w:pPr>
-      <w:r>
-        <w:t>Notificado</w:t>
-      </w:r>
-    </w:p>
-    <w:p>
-      <w:pPr>
-        <w:pStyle w:val="Prrafodelista"/>
-        <w:spacing w:line="360" w:lineRule="auto"/>
-        <w:jc w:val="both"/>
-      </w:pPr>
-    </w:p>
-    <w:p>
-      <w:pPr>
-        <w:pStyle w:val="Prrafodelista"/>
-        <w:spacing w:line="360" w:lineRule="auto"/>
-        <w:jc w:val="both"/>
-      </w:pPr>
-    </w:p>
-    <w:p>
-      <w:pPr>
-        <w:pStyle w:val="Prrafodelista"/>
-        <w:spacing w:line="360" w:lineRule="auto"/>
-        <w:jc w:val="both"/>
-      </w:pPr>
-    </w:p>
-    <w:p>
-      <w:pPr>
-        <w:pStyle w:val="Prrafodelista"/>
-        <w:spacing w:line="360" w:lineRule="auto"/>
-        <w:jc w:val="both"/>
-      </w:pPr>
-    </w:p>
-    <w:p>
-      <w:pPr>
-        <w:pStyle w:val="Prrafodelista"/>
-        <w:spacing w:line="360" w:lineRule="auto"/>
-        <w:jc w:val="both"/>
-      </w:pPr>
-    </w:p>
-    <w:p>
-      <w:pPr>
-        <w:pStyle w:val="Prrafodelista"/>
-        <w:spacing w:line="360" w:lineRule="auto"/>
-        <w:jc w:val="both"/>
-      </w:pPr>
-    </w:p>
     <w:p/>
     <w:p>
       <w:pPr>
@@ -4250,7 +4043,7 @@
           <w:szCs w:val="32"/>
         </w:rPr>
       </w:pPr>
-      <w:bookmarkStart w:id="13" w:name="_Toc184670038"/>
+      <w:bookmarkStart w:id="12" w:name="_Toc184670038"/>
       <w:r>
         <w:rPr>
           <w:b/>
@@ -4271,14 +4064,14 @@
         </w:rPr>
         <w:t>Diagrama de Clases con Patrones de Diseño</w:t>
       </w:r>
-      <w:bookmarkEnd w:id="13"/>
+      <w:bookmarkEnd w:id="12"/>
     </w:p>
     <w:p>
       <w:pPr>
         <w:pStyle w:val="Ttulo2"/>
         <w:jc w:val="center"/>
       </w:pPr>
-      <w:bookmarkStart w:id="14" w:name="_Toc184670039"/>
+      <w:bookmarkStart w:id="13" w:name="_Toc184670039"/>
       <w:r>
         <w:rPr>
           <w:b/>
@@ -4288,7 +4081,7 @@
         </w:rPr>
         <w:t>Diagrama de Clases</w:t>
       </w:r>
-      <w:bookmarkEnd w:id="14"/>
+      <w:bookmarkEnd w:id="13"/>
       <w:r>
         <w:rPr>
           <w:sz w:val="28"/>
@@ -4310,15 +4103,6 @@
         </w:rPr>
         <w:t xml:space="preserve">LINK: </w:t>
       </w:r>
-      <w:hyperlink r:id="rId10" w:history="1">
-        <w:r>
-          <w:rPr>
-            <w:rStyle w:val="Hipervnculo"/>
-            <w:b/>
-          </w:rPr>
-          <w:t>https://online.visual-paradigm.com/share.jsp?id=333639383633352d31</w:t>
-        </w:r>
-      </w:hyperlink>
     </w:p>
     <w:p>
       <w:pPr>
@@ -4335,95 +4119,6 @@
           <w:b/>
         </w:rPr>
       </w:pPr>
-      <w:r>
-        <w:rPr>
-          <w:b/>
-          <w:noProof/>
-        </w:rPr>
-        <w:lastRenderedPageBreak/>
-        <w:drawing>
-          <wp:inline distT="114300" distB="114300" distL="114300" distR="114300" wp14:anchorId="3D2BCA63" wp14:editId="5400122D">
-            <wp:extent cx="6025740" cy="2872736"/>
-            <wp:effectExtent l="0" t="0" r="0" b="0"/>
-            <wp:docPr id="2" name="image6.png"/>
-            <wp:cNvGraphicFramePr/>
-            <a:graphic xmlns:a="http://schemas.openxmlformats.org/drawingml/2006/main">
-              <a:graphicData uri="http://schemas.openxmlformats.org/drawingml/2006/picture">
-                <pic:pic xmlns:pic="http://schemas.openxmlformats.org/drawingml/2006/picture">
-                  <pic:nvPicPr>
-                    <pic:cNvPr id="0" name="image6.png"/>
-                    <pic:cNvPicPr preferRelativeResize="0"/>
-                  </pic:nvPicPr>
-                  <pic:blipFill>
-                    <a:blip r:embed="rId11"/>
-                    <a:srcRect/>
-                    <a:stretch>
-                      <a:fillRect/>
-                    </a:stretch>
-                  </pic:blipFill>
-                  <pic:spPr>
-                    <a:xfrm>
-                      <a:off x="0" y="0"/>
-                      <a:ext cx="6025740" cy="2872736"/>
-                    </a:xfrm>
-                    <a:prstGeom prst="rect">
-                      <a:avLst/>
-                    </a:prstGeom>
-                    <a:ln/>
-                  </pic:spPr>
-                </pic:pic>
-              </a:graphicData>
-            </a:graphic>
-          </wp:inline>
-        </w:drawing>
-      </w:r>
-    </w:p>
-    <w:p>
-      <w:pPr>
-        <w:pStyle w:val="Ttulo2"/>
-        <w:jc w:val="center"/>
-        <w:rPr>
-          <w:b/>
-          <w:bCs/>
-          <w:color w:val="000000" w:themeColor="text1"/>
-          <w:sz w:val="24"/>
-          <w:szCs w:val="24"/>
-        </w:rPr>
-      </w:pPr>
-      <w:bookmarkStart w:id="15" w:name="_Toc184670040"/>
-      <w:r>
-        <w:rPr>
-          <w:b/>
-          <w:bCs/>
-          <w:color w:val="000000" w:themeColor="text1"/>
-          <w:sz w:val="24"/>
-          <w:szCs w:val="24"/>
-        </w:rPr>
-        <w:t xml:space="preserve">Principios SOLID en el Sistema </w:t>
-      </w:r>
-      <w:proofErr w:type="spellStart"/>
-      <w:r>
-        <w:rPr>
-          <w:b/>
-          <w:bCs/>
-          <w:color w:val="000000" w:themeColor="text1"/>
-          <w:sz w:val="24"/>
-          <w:szCs w:val="24"/>
-        </w:rPr>
-        <w:t>EnVivoTickets</w:t>
-      </w:r>
-      <w:proofErr w:type="spellEnd"/>
-      <w:r>
-        <w:rPr>
-          <w:b/>
-          <w:bCs/>
-          <w:color w:val="000000" w:themeColor="text1"/>
-          <w:sz w:val="24"/>
-          <w:szCs w:val="24"/>
-        </w:rPr>
-        <w:t>:</w:t>
-      </w:r>
-      <w:bookmarkEnd w:id="15"/>
     </w:p>
     <w:p/>
     <w:p>
@@ -4437,7 +4132,7 @@
           <w:szCs w:val="32"/>
         </w:rPr>
       </w:pPr>
-      <w:bookmarkStart w:id="16" w:name="_Toc184670041"/>
+      <w:bookmarkStart w:id="14" w:name="_Toc184670041"/>
       <w:r>
         <w:rPr>
           <w:b/>
@@ -4456,7 +4151,7 @@
         </w:rPr>
         <w:t>Diagramas de Secuencia</w:t>
       </w:r>
-      <w:bookmarkEnd w:id="16"/>
+      <w:bookmarkEnd w:id="14"/>
     </w:p>
     <w:p>
       <w:pPr>
@@ -4486,7 +4181,7 @@
         </w:rPr>
         <w:t xml:space="preserve"> </w:t>
       </w:r>
-      <w:hyperlink r:id="rId12" w:history="1">
+      <w:hyperlink r:id="rId10" w:history="1">
         <w:r>
           <w:rPr>
             <w:rStyle w:val="Hipervnculo"/>
@@ -4506,7 +4201,7 @@
           <w:szCs w:val="28"/>
         </w:rPr>
       </w:pPr>
-      <w:bookmarkStart w:id="17" w:name="_Toc184670042"/>
+      <w:bookmarkStart w:id="15" w:name="_Toc184670042"/>
       <w:r>
         <w:rPr>
           <w:b/>
@@ -4534,50 +4229,9 @@
         </w:rPr>
         <w:t>Uso 1. Adquirir Boletos</w:t>
       </w:r>
-      <w:bookmarkEnd w:id="17"/>
-    </w:p>
-    <w:p>
-      <w:r>
-        <w:rPr>
-          <w:noProof/>
-        </w:rPr>
-        <w:drawing>
-          <wp:inline distT="114300" distB="114300" distL="114300" distR="114300" wp14:anchorId="212B9CC6" wp14:editId="212A29AE">
-            <wp:extent cx="5791200" cy="2878666"/>
-            <wp:effectExtent l="0" t="0" r="0" b="0"/>
-            <wp:docPr id="1569264727" name="image1.png"/>
-            <wp:cNvGraphicFramePr/>
-            <a:graphic xmlns:a="http://schemas.openxmlformats.org/drawingml/2006/main">
-              <a:graphicData uri="http://schemas.openxmlformats.org/drawingml/2006/picture">
-                <pic:pic xmlns:pic="http://schemas.openxmlformats.org/drawingml/2006/picture">
-                  <pic:nvPicPr>
-                    <pic:cNvPr id="0" name="image1.png"/>
-                    <pic:cNvPicPr preferRelativeResize="0"/>
-                  </pic:nvPicPr>
-                  <pic:blipFill>
-                    <a:blip r:embed="rId13"/>
-                    <a:srcRect/>
-                    <a:stretch>
-                      <a:fillRect/>
-                    </a:stretch>
-                  </pic:blipFill>
-                  <pic:spPr>
-                    <a:xfrm>
-                      <a:off x="0" y="0"/>
-                      <a:ext cx="5800869" cy="2883472"/>
-                    </a:xfrm>
-                    <a:prstGeom prst="rect">
-                      <a:avLst/>
-                    </a:prstGeom>
-                    <a:ln/>
-                  </pic:spPr>
-                </pic:pic>
-              </a:graphicData>
-            </a:graphic>
-          </wp:inline>
-        </w:drawing>
-      </w:r>
-    </w:p>
+      <w:bookmarkEnd w:id="15"/>
+    </w:p>
+    <w:p/>
     <w:p>
       <w:pPr>
         <w:pStyle w:val="Ttulo2"/>
@@ -4589,7 +4243,7 @@
           <w:szCs w:val="28"/>
         </w:rPr>
       </w:pPr>
-      <w:bookmarkStart w:id="18" w:name="_Toc184670043"/>
+      <w:bookmarkStart w:id="16" w:name="_Toc184670043"/>
       <w:r>
         <w:rPr>
           <w:b/>
@@ -4597,53 +4251,11 @@
           <w:sz w:val="28"/>
           <w:szCs w:val="28"/>
         </w:rPr>
-        <w:lastRenderedPageBreak/>
         <w:t>Diagrama de Secuencias de Caso de Uso 2. Visualizar Disponibilidad de Asientos</w:t>
       </w:r>
-      <w:bookmarkEnd w:id="18"/>
-    </w:p>
-    <w:p>
-      <w:r>
-        <w:rPr>
-          <w:noProof/>
-        </w:rPr>
-        <w:drawing>
-          <wp:inline distT="114300" distB="114300" distL="114300" distR="114300" wp14:anchorId="698DB234" wp14:editId="7BFA655B">
-            <wp:extent cx="6092042" cy="3230088"/>
-            <wp:effectExtent l="0" t="0" r="4445" b="8890"/>
-            <wp:docPr id="763758437" name="image5.png"/>
-            <wp:cNvGraphicFramePr/>
-            <a:graphic xmlns:a="http://schemas.openxmlformats.org/drawingml/2006/main">
-              <a:graphicData uri="http://schemas.openxmlformats.org/drawingml/2006/picture">
-                <pic:pic xmlns:pic="http://schemas.openxmlformats.org/drawingml/2006/picture">
-                  <pic:nvPicPr>
-                    <pic:cNvPr id="0" name="image5.png"/>
-                    <pic:cNvPicPr preferRelativeResize="0"/>
-                  </pic:nvPicPr>
-                  <pic:blipFill>
-                    <a:blip r:embed="rId14"/>
-                    <a:srcRect/>
-                    <a:stretch>
-                      <a:fillRect/>
-                    </a:stretch>
-                  </pic:blipFill>
-                  <pic:spPr>
-                    <a:xfrm>
-                      <a:off x="0" y="0"/>
-                      <a:ext cx="6112161" cy="3240756"/>
-                    </a:xfrm>
-                    <a:prstGeom prst="rect">
-                      <a:avLst/>
-                    </a:prstGeom>
-                    <a:ln/>
-                  </pic:spPr>
-                </pic:pic>
-              </a:graphicData>
-            </a:graphic>
-          </wp:inline>
-        </w:drawing>
-      </w:r>
-    </w:p>
+      <w:bookmarkEnd w:id="16"/>
+    </w:p>
+    <w:p/>
     <w:p/>
     <w:p>
       <w:pPr>
@@ -4656,7 +4268,7 @@
           <w:szCs w:val="28"/>
         </w:rPr>
       </w:pPr>
-      <w:bookmarkStart w:id="19" w:name="_Toc184670044"/>
+      <w:bookmarkStart w:id="17" w:name="_Toc184670044"/>
       <w:r>
         <w:rPr>
           <w:b/>
@@ -4666,50 +4278,9 @@
         </w:rPr>
         <w:t>Diagrama de Secuencias de Caso de Uso 3. Configurar Precios y Políticas</w:t>
       </w:r>
-      <w:bookmarkEnd w:id="19"/>
-    </w:p>
-    <w:p>
-      <w:r>
-        <w:rPr>
-          <w:noProof/>
-        </w:rPr>
-        <w:drawing>
-          <wp:inline distT="114300" distB="114300" distL="114300" distR="114300" wp14:anchorId="500F468C" wp14:editId="751257AD">
-            <wp:extent cx="5452533" cy="2709334"/>
-            <wp:effectExtent l="0" t="0" r="0" b="0"/>
-            <wp:docPr id="728454058" name="image3.png"/>
-            <wp:cNvGraphicFramePr/>
-            <a:graphic xmlns:a="http://schemas.openxmlformats.org/drawingml/2006/main">
-              <a:graphicData uri="http://schemas.openxmlformats.org/drawingml/2006/picture">
-                <pic:pic xmlns:pic="http://schemas.openxmlformats.org/drawingml/2006/picture">
-                  <pic:nvPicPr>
-                    <pic:cNvPr id="0" name="image3.png"/>
-                    <pic:cNvPicPr preferRelativeResize="0"/>
-                  </pic:nvPicPr>
-                  <pic:blipFill>
-                    <a:blip r:embed="rId15"/>
-                    <a:srcRect/>
-                    <a:stretch>
-                      <a:fillRect/>
-                    </a:stretch>
-                  </pic:blipFill>
-                  <pic:spPr>
-                    <a:xfrm>
-                      <a:off x="0" y="0"/>
-                      <a:ext cx="5454950" cy="2710535"/>
-                    </a:xfrm>
-                    <a:prstGeom prst="rect">
-                      <a:avLst/>
-                    </a:prstGeom>
-                    <a:ln/>
-                  </pic:spPr>
-                </pic:pic>
-              </a:graphicData>
-            </a:graphic>
-          </wp:inline>
-        </w:drawing>
-      </w:r>
-    </w:p>
+      <w:bookmarkEnd w:id="17"/>
+    </w:p>
+    <w:p/>
     <w:p/>
     <w:p>
       <w:pPr>
@@ -4722,7 +4293,7 @@
           <w:szCs w:val="28"/>
         </w:rPr>
       </w:pPr>
-      <w:bookmarkStart w:id="20" w:name="_Toc184670045"/>
+      <w:bookmarkStart w:id="18" w:name="_Toc184670045"/>
       <w:r>
         <w:rPr>
           <w:b/>
@@ -4733,50 +4304,9 @@
         <w:lastRenderedPageBreak/>
         <w:t>Diagrama de Secuencias de Caso de Uso 4. Atender Incidentes de Cliente</w:t>
       </w:r>
-      <w:bookmarkEnd w:id="20"/>
-    </w:p>
-    <w:p>
-      <w:r>
-        <w:rPr>
-          <w:noProof/>
-        </w:rPr>
-        <w:drawing>
-          <wp:inline distT="114300" distB="114300" distL="114300" distR="114300" wp14:anchorId="5BBA7A7D" wp14:editId="1BF9E3F4">
-            <wp:extent cx="5735782" cy="2755075"/>
-            <wp:effectExtent l="0" t="0" r="0" b="7620"/>
-            <wp:docPr id="265647357" name="image4.png"/>
-            <wp:cNvGraphicFramePr/>
-            <a:graphic xmlns:a="http://schemas.openxmlformats.org/drawingml/2006/main">
-              <a:graphicData uri="http://schemas.openxmlformats.org/drawingml/2006/picture">
-                <pic:pic xmlns:pic="http://schemas.openxmlformats.org/drawingml/2006/picture">
-                  <pic:nvPicPr>
-                    <pic:cNvPr id="0" name="image4.png"/>
-                    <pic:cNvPicPr preferRelativeResize="0"/>
-                  </pic:nvPicPr>
-                  <pic:blipFill>
-                    <a:blip r:embed="rId16"/>
-                    <a:srcRect/>
-                    <a:stretch>
-                      <a:fillRect/>
-                    </a:stretch>
-                  </pic:blipFill>
-                  <pic:spPr>
-                    <a:xfrm>
-                      <a:off x="0" y="0"/>
-                      <a:ext cx="5749852" cy="2761833"/>
-                    </a:xfrm>
-                    <a:prstGeom prst="rect">
-                      <a:avLst/>
-                    </a:prstGeom>
-                    <a:ln/>
-                  </pic:spPr>
-                </pic:pic>
-              </a:graphicData>
-            </a:graphic>
-          </wp:inline>
-        </w:drawing>
-      </w:r>
-    </w:p>
+      <w:bookmarkEnd w:id="18"/>
+    </w:p>
+    <w:p/>
     <w:p>
       <w:pPr>
         <w:jc w:val="center"/>
@@ -4796,7 +4326,7 @@
           <w:szCs w:val="32"/>
         </w:rPr>
       </w:pPr>
-      <w:bookmarkStart w:id="21" w:name="_Toc184670046"/>
+      <w:bookmarkStart w:id="19" w:name="_Toc184670046"/>
       <w:r>
         <w:rPr>
           <w:b/>
@@ -4806,7 +4336,7 @@
         </w:rPr>
         <w:t>Sección E: Generación de Código en Java</w:t>
       </w:r>
-      <w:bookmarkEnd w:id="21"/>
+      <w:bookmarkEnd w:id="19"/>
     </w:p>
     <w:p/>
     <w:p>
@@ -4831,7 +4361,7 @@
         </w:rPr>
         <w:t xml:space="preserve">LINK: </w:t>
       </w:r>
-      <w:hyperlink r:id="rId17">
+      <w:hyperlink r:id="rId11">
         <w:r>
           <w:rPr>
             <w:b/>
@@ -4860,7 +4390,7 @@
     </w:p>
     <w:p/>
     <w:sectPr>
-      <w:headerReference w:type="default" r:id="rId18"/>
+      <w:headerReference w:type="default" r:id="rId12"/>
       <w:pgSz w:w="11909" w:h="16834"/>
       <w:pgMar w:top="1440" w:right="1440" w:bottom="1440" w:left="1440" w:header="720" w:footer="720" w:gutter="0"/>
       <w:pgNumType w:start="1"/>

</xml_diff>